<commit_message>
Update Report draft, add (Solution and Product)
</commit_message>
<xml_diff>
--- a/Document/Report/Report 01/Giang/ReportNo1_Draft.docx
+++ b/Document/Report/Report 01/Giang/ReportNo1_Draft.docx
@@ -204,12 +204,432 @@
       <w:proofErr w:type="gramEnd"/>
     </w:p>
     <w:p>
+      <w:pPr>
+        <w:pBdr>
+          <w:bottom w:val="single" w:sz="6" w:space="1" w:color="auto"/>
+        </w:pBdr>
+      </w:pPr>
       <w:r>
         <w:t xml:space="preserve"> License</w:t>
       </w:r>
       <w:r>
         <w:tab/>
         <w:t>G</w:t>
+      </w:r>
+    </w:p>
+    <w:p>
+      <w:pPr>
+        <w:rPr>
+          <w:sz w:val="28"/>
+          <w:szCs w:val="28"/>
+        </w:rPr>
+      </w:pPr>
+      <w:r>
+        <w:rPr>
+          <w:sz w:val="28"/>
+          <w:szCs w:val="28"/>
+        </w:rPr>
+        <w:t>Solution:</w:t>
+      </w:r>
+    </w:p>
+    <w:p>
+      <w:pPr>
+        <w:ind w:firstLine="720"/>
+        <w:rPr>
+          <w:sz w:val="28"/>
+          <w:szCs w:val="28"/>
+        </w:rPr>
+      </w:pPr>
+      <w:r>
+        <w:rPr>
+          <w:sz w:val="28"/>
+          <w:szCs w:val="28"/>
+        </w:rPr>
+        <w:t xml:space="preserve">Currently, project management system of many companies looks complex and not familiar with user. The reasons often cause by using so many dry numbers and lacking to use visual items to help user </w:t>
+      </w:r>
+      <w:r>
+        <w:rPr>
+          <w:sz w:val="28"/>
+          <w:szCs w:val="28"/>
+        </w:rPr>
+        <w:t xml:space="preserve">to comprehend. </w:t>
+      </w:r>
+    </w:p>
+    <w:p>
+      <w:pPr>
+        <w:ind w:firstLine="720"/>
+        <w:rPr>
+          <w:sz w:val="28"/>
+          <w:szCs w:val="28"/>
+        </w:rPr>
+      </w:pPr>
+      <w:r>
+        <w:rPr>
+          <w:sz w:val="28"/>
+          <w:szCs w:val="28"/>
+        </w:rPr>
+        <w:t>From current issues of old project management systems; we introduce a new system with a friendly User Interface. GUI are very easy to use</w:t>
+      </w:r>
+      <w:r>
+        <w:rPr>
+          <w:sz w:val="28"/>
+          <w:szCs w:val="28"/>
+        </w:rPr>
+        <w:t xml:space="preserve"> with visual items .</w:t>
+      </w:r>
+    </w:p>
+    <w:p>
+      <w:pPr>
+        <w:rPr>
+          <w:sz w:val="28"/>
+          <w:szCs w:val="28"/>
+        </w:rPr>
+      </w:pPr>
+      <w:r>
+        <w:rPr>
+          <w:sz w:val="28"/>
+          <w:szCs w:val="28"/>
+        </w:rPr>
+        <w:tab/>
+        <w:t>+</w:t>
+      </w:r>
+    </w:p>
+    <w:p>
+      <w:pPr>
+        <w:rPr>
+          <w:sz w:val="28"/>
+          <w:szCs w:val="28"/>
+        </w:rPr>
+      </w:pPr>
+      <w:r>
+        <w:rPr>
+          <w:sz w:val="28"/>
+          <w:szCs w:val="28"/>
+        </w:rPr>
+        <w:t>Product:</w:t>
+      </w:r>
+    </w:p>
+    <w:p>
+      <w:pPr>
+        <w:rPr>
+          <w:sz w:val="28"/>
+          <w:szCs w:val="28"/>
+        </w:rPr>
+      </w:pPr>
+      <w:r>
+        <w:rPr>
+          <w:sz w:val="28"/>
+          <w:szCs w:val="28"/>
+        </w:rPr>
+        <w:tab/>
+      </w:r>
+      <w:proofErr w:type="spellStart"/>
+      <w:r>
+        <w:rPr>
+          <w:sz w:val="28"/>
+          <w:szCs w:val="28"/>
+        </w:rPr>
+        <w:t>Gioi</w:t>
+      </w:r>
+      <w:proofErr w:type="spellEnd"/>
+      <w:r>
+        <w:rPr>
+          <w:sz w:val="28"/>
+          <w:szCs w:val="28"/>
+        </w:rPr>
+        <w:t xml:space="preserve"> </w:t>
+      </w:r>
+      <w:proofErr w:type="spellStart"/>
+      <w:r>
+        <w:rPr>
+          <w:sz w:val="28"/>
+          <w:szCs w:val="28"/>
+        </w:rPr>
+        <w:t>thieu</w:t>
+      </w:r>
+      <w:proofErr w:type="spellEnd"/>
+      <w:r>
+        <w:rPr>
+          <w:sz w:val="28"/>
+          <w:szCs w:val="28"/>
+        </w:rPr>
+        <w:t xml:space="preserve"> </w:t>
+      </w:r>
+      <w:proofErr w:type="spellStart"/>
+      <w:r>
+        <w:rPr>
+          <w:sz w:val="28"/>
+          <w:szCs w:val="28"/>
+        </w:rPr>
+        <w:t>sam</w:t>
+      </w:r>
+      <w:proofErr w:type="spellEnd"/>
+      <w:r>
+        <w:rPr>
+          <w:sz w:val="28"/>
+          <w:szCs w:val="28"/>
+        </w:rPr>
+        <w:t xml:space="preserve"> </w:t>
+      </w:r>
+      <w:proofErr w:type="spellStart"/>
+      <w:r>
+        <w:rPr>
+          <w:sz w:val="28"/>
+          <w:szCs w:val="28"/>
+        </w:rPr>
+        <w:t>pham</w:t>
+      </w:r>
+      <w:proofErr w:type="spellEnd"/>
+      <w:r>
+        <w:rPr>
+          <w:sz w:val="28"/>
+          <w:szCs w:val="28"/>
+        </w:rPr>
+        <w:t xml:space="preserve"> </w:t>
+      </w:r>
+      <w:proofErr w:type="spellStart"/>
+      <w:proofErr w:type="gramStart"/>
+      <w:r>
+        <w:rPr>
+          <w:sz w:val="28"/>
+          <w:szCs w:val="28"/>
+        </w:rPr>
+        <w:t>va</w:t>
+      </w:r>
+      <w:proofErr w:type="spellEnd"/>
+      <w:proofErr w:type="gramEnd"/>
+      <w:r>
+        <w:rPr>
+          <w:sz w:val="28"/>
+          <w:szCs w:val="28"/>
+        </w:rPr>
+        <w:t xml:space="preserve"> </w:t>
+      </w:r>
+      <w:proofErr w:type="spellStart"/>
+      <w:r>
+        <w:rPr>
+          <w:sz w:val="28"/>
+          <w:szCs w:val="28"/>
+        </w:rPr>
+        <w:t>cac</w:t>
+      </w:r>
+      <w:proofErr w:type="spellEnd"/>
+      <w:r>
+        <w:rPr>
+          <w:sz w:val="28"/>
+          <w:szCs w:val="28"/>
+        </w:rPr>
+        <w:t xml:space="preserve"> </w:t>
+      </w:r>
+      <w:proofErr w:type="spellStart"/>
+      <w:r>
+        <w:rPr>
+          <w:sz w:val="28"/>
+          <w:szCs w:val="28"/>
+        </w:rPr>
+        <w:t>chuc</w:t>
+      </w:r>
+      <w:proofErr w:type="spellEnd"/>
+      <w:r>
+        <w:rPr>
+          <w:sz w:val="28"/>
+          <w:szCs w:val="28"/>
+        </w:rPr>
+        <w:t xml:space="preserve"> </w:t>
+      </w:r>
+      <w:proofErr w:type="spellStart"/>
+      <w:r>
+        <w:rPr>
+          <w:sz w:val="28"/>
+          <w:szCs w:val="28"/>
+        </w:rPr>
+        <w:t>nang</w:t>
+      </w:r>
+      <w:proofErr w:type="spellEnd"/>
+      <w:r>
+        <w:rPr>
+          <w:sz w:val="28"/>
+          <w:szCs w:val="28"/>
+        </w:rPr>
+        <w:t xml:space="preserve"> co ban</w:t>
+      </w:r>
+    </w:p>
+    <w:p>
+      <w:pPr>
+        <w:pStyle w:val="ListParagraph"/>
+        <w:numPr>
+          <w:ilvl w:val="0"/>
+          <w:numId w:val="1"/>
+        </w:numPr>
+        <w:rPr>
+          <w:sz w:val="28"/>
+          <w:szCs w:val="28"/>
+        </w:rPr>
+      </w:pPr>
+      <w:r>
+        <w:rPr>
+          <w:sz w:val="28"/>
+          <w:szCs w:val="28"/>
+        </w:rPr>
+        <w:t>Benefit of product</w:t>
+      </w:r>
+    </w:p>
+    <w:p>
+      <w:pPr>
+        <w:ind w:left="360"/>
+        <w:rPr>
+          <w:sz w:val="28"/>
+          <w:szCs w:val="28"/>
+        </w:rPr>
+      </w:pPr>
+      <w:r>
+        <w:rPr>
+          <w:sz w:val="28"/>
+          <w:szCs w:val="28"/>
+        </w:rPr>
+        <w:t xml:space="preserve">OOPMS is a system that supports Project managers </w:t>
+      </w:r>
+      <w:r>
+        <w:rPr>
+          <w:sz w:val="28"/>
+          <w:szCs w:val="28"/>
+        </w:rPr>
+        <w:t>totally. Main model of the system are website system link to an android application. At the website, Project manager can setup and manage any software project easi</w:t>
+      </w:r>
+      <w:r>
+        <w:rPr>
+          <w:sz w:val="28"/>
+          <w:szCs w:val="28"/>
+        </w:rPr>
+        <w:t>ly via D</w:t>
+      </w:r>
+      <w:r>
+        <w:rPr>
+          <w:sz w:val="28"/>
+          <w:szCs w:val="28"/>
+        </w:rPr>
+        <w:t>ashboard system and</w:t>
+      </w:r>
+      <w:r>
+        <w:rPr>
+          <w:sz w:val="28"/>
+          <w:szCs w:val="28"/>
+        </w:rPr>
+        <w:t xml:space="preserve"> R</w:t>
+      </w:r>
+      <w:r>
+        <w:rPr>
+          <w:sz w:val="28"/>
+          <w:szCs w:val="28"/>
+        </w:rPr>
+        <w:t xml:space="preserve">eport system </w:t>
+      </w:r>
+      <w:r>
+        <w:rPr>
+          <w:sz w:val="28"/>
+          <w:szCs w:val="28"/>
+        </w:rPr>
+        <w:t xml:space="preserve">which </w:t>
+      </w:r>
+      <w:r>
+        <w:rPr>
+          <w:sz w:val="28"/>
+          <w:szCs w:val="28"/>
+        </w:rPr>
+        <w:t xml:space="preserve">are updated continuously day by </w:t>
+      </w:r>
+      <w:r>
+        <w:rPr>
+          <w:sz w:val="28"/>
+          <w:szCs w:val="28"/>
+        </w:rPr>
+        <w:lastRenderedPageBreak/>
+        <w:t>day. A special benefit of OOPMS system is</w:t>
+      </w:r>
+      <w:r>
+        <w:rPr>
+          <w:sz w:val="28"/>
+          <w:szCs w:val="28"/>
+        </w:rPr>
+        <w:t xml:space="preserve"> portability. With </w:t>
+      </w:r>
+      <w:r>
+        <w:rPr>
+          <w:sz w:val="28"/>
+          <w:szCs w:val="28"/>
+        </w:rPr>
+        <w:t>a</w:t>
+      </w:r>
+      <w:r>
+        <w:rPr>
+          <w:sz w:val="28"/>
+          <w:szCs w:val="28"/>
+        </w:rPr>
+        <w:t>n</w:t>
+      </w:r>
+      <w:r>
+        <w:rPr>
+          <w:sz w:val="28"/>
+          <w:szCs w:val="28"/>
+        </w:rPr>
+        <w:t xml:space="preserve"> android mobile, you can check</w:t>
+      </w:r>
+      <w:r>
+        <w:rPr>
+          <w:sz w:val="28"/>
+          <w:szCs w:val="28"/>
+        </w:rPr>
+        <w:t xml:space="preserve"> your project status at any where any time.</w:t>
+      </w:r>
+    </w:p>
+    <w:p>
+      <w:pPr>
+        <w:rPr>
+          <w:sz w:val="28"/>
+          <w:szCs w:val="28"/>
+        </w:rPr>
+      </w:pPr>
+      <w:r>
+        <w:rPr>
+          <w:sz w:val="28"/>
+          <w:szCs w:val="28"/>
+        </w:rPr>
+        <w:t>Main Acceptable Criteria</w:t>
+      </w:r>
+    </w:p>
+    <w:p>
+      <w:pPr>
+        <w:rPr>
+          <w:sz w:val="28"/>
+          <w:szCs w:val="28"/>
+        </w:rPr>
+      </w:pPr>
+      <w:r>
+        <w:rPr>
+          <w:sz w:val="28"/>
+          <w:szCs w:val="28"/>
+        </w:rPr>
+        <w:t>License:</w:t>
+      </w:r>
+    </w:p>
+    <w:p>
+      <w:pPr>
+        <w:pStyle w:val="ListParagraph"/>
+        <w:numPr>
+          <w:ilvl w:val="0"/>
+          <w:numId w:val="1"/>
+        </w:numPr>
+        <w:rPr>
+          <w:sz w:val="28"/>
+          <w:szCs w:val="28"/>
+        </w:rPr>
+      </w:pPr>
+      <w:r>
+        <w:rPr>
+          <w:sz w:val="28"/>
+          <w:szCs w:val="28"/>
+        </w:rPr>
+        <w:t>Apache License 2.0</w:t>
       </w:r>
     </w:p>
     <w:sectPr>
@@ -220,6 +640,126 @@
     </w:sectPr>
   </w:body>
 </w:document>
+</file>
+
+<file path=word/numbering.xml><?xml version="1.0" encoding="utf-8"?>
+<w:numbering xmlns:ve="http://schemas.openxmlformats.org/markup-compatibility/2006" xmlns:o="urn:schemas-microsoft-com:office:office" xmlns:r="http://schemas.openxmlformats.org/officeDocument/2006/relationships" xmlns:m="http://schemas.openxmlformats.org/officeDocument/2006/math" xmlns:v="urn:schemas-microsoft-com:vml" xmlns:wp="http://schemas.openxmlformats.org/drawingml/2006/wordprocessingDrawing" xmlns:w10="urn:schemas-microsoft-com:office:word" xmlns:w="http://schemas.openxmlformats.org/wordprocessingml/2006/main" xmlns:wne="http://schemas.microsoft.com/office/word/2006/wordml">
+  <w:abstractNum w:abstractNumId="0">
+    <w:nsid w:val="4D3B1F12"/>
+    <w:multiLevelType w:val="hybridMultilevel"/>
+    <w:tmpl w:val="9B348542"/>
+    <w:lvl w:ilvl="0" w:tplc="7A1CE6EC">
+      <w:numFmt w:val="bullet"/>
+      <w:lvlText w:val="-"/>
+      <w:lvlJc w:val="left"/>
+      <w:pPr>
+        <w:ind w:left="720" w:hanging="360"/>
+      </w:pPr>
+      <w:rPr>
+        <w:rFonts w:ascii="Calibri" w:eastAsiaTheme="minorEastAsia" w:hAnsi="Calibri" w:cs="Calibri" w:hint="default"/>
+      </w:rPr>
+    </w:lvl>
+    <w:lvl w:ilvl="1" w:tplc="04090003" w:tentative="1">
+      <w:start w:val="1"/>
+      <w:numFmt w:val="bullet"/>
+      <w:lvlText w:val="o"/>
+      <w:lvlJc w:val="left"/>
+      <w:pPr>
+        <w:ind w:left="1440" w:hanging="360"/>
+      </w:pPr>
+      <w:rPr>
+        <w:rFonts w:ascii="Courier New" w:hAnsi="Courier New" w:cs="Courier New" w:hint="default"/>
+      </w:rPr>
+    </w:lvl>
+    <w:lvl w:ilvl="2" w:tplc="04090005" w:tentative="1">
+      <w:start w:val="1"/>
+      <w:numFmt w:val="bullet"/>
+      <w:lvlText w:val=""/>
+      <w:lvlJc w:val="left"/>
+      <w:pPr>
+        <w:ind w:left="2160" w:hanging="360"/>
+      </w:pPr>
+      <w:rPr>
+        <w:rFonts w:ascii="Wingdings" w:hAnsi="Wingdings" w:hint="default"/>
+      </w:rPr>
+    </w:lvl>
+    <w:lvl w:ilvl="3" w:tplc="04090001" w:tentative="1">
+      <w:start w:val="1"/>
+      <w:numFmt w:val="bullet"/>
+      <w:lvlText w:val=""/>
+      <w:lvlJc w:val="left"/>
+      <w:pPr>
+        <w:ind w:left="2880" w:hanging="360"/>
+      </w:pPr>
+      <w:rPr>
+        <w:rFonts w:ascii="Symbol" w:hAnsi="Symbol" w:hint="default"/>
+      </w:rPr>
+    </w:lvl>
+    <w:lvl w:ilvl="4" w:tplc="04090003" w:tentative="1">
+      <w:start w:val="1"/>
+      <w:numFmt w:val="bullet"/>
+      <w:lvlText w:val="o"/>
+      <w:lvlJc w:val="left"/>
+      <w:pPr>
+        <w:ind w:left="3600" w:hanging="360"/>
+      </w:pPr>
+      <w:rPr>
+        <w:rFonts w:ascii="Courier New" w:hAnsi="Courier New" w:cs="Courier New" w:hint="default"/>
+      </w:rPr>
+    </w:lvl>
+    <w:lvl w:ilvl="5" w:tplc="04090005" w:tentative="1">
+      <w:start w:val="1"/>
+      <w:numFmt w:val="bullet"/>
+      <w:lvlText w:val=""/>
+      <w:lvlJc w:val="left"/>
+      <w:pPr>
+        <w:ind w:left="4320" w:hanging="360"/>
+      </w:pPr>
+      <w:rPr>
+        <w:rFonts w:ascii="Wingdings" w:hAnsi="Wingdings" w:hint="default"/>
+      </w:rPr>
+    </w:lvl>
+    <w:lvl w:ilvl="6" w:tplc="04090001" w:tentative="1">
+      <w:start w:val="1"/>
+      <w:numFmt w:val="bullet"/>
+      <w:lvlText w:val=""/>
+      <w:lvlJc w:val="left"/>
+      <w:pPr>
+        <w:ind w:left="5040" w:hanging="360"/>
+      </w:pPr>
+      <w:rPr>
+        <w:rFonts w:ascii="Symbol" w:hAnsi="Symbol" w:hint="default"/>
+      </w:rPr>
+    </w:lvl>
+    <w:lvl w:ilvl="7" w:tplc="04090003" w:tentative="1">
+      <w:start w:val="1"/>
+      <w:numFmt w:val="bullet"/>
+      <w:lvlText w:val="o"/>
+      <w:lvlJc w:val="left"/>
+      <w:pPr>
+        <w:ind w:left="5760" w:hanging="360"/>
+      </w:pPr>
+      <w:rPr>
+        <w:rFonts w:ascii="Courier New" w:hAnsi="Courier New" w:cs="Courier New" w:hint="default"/>
+      </w:rPr>
+    </w:lvl>
+    <w:lvl w:ilvl="8" w:tplc="04090005" w:tentative="1">
+      <w:start w:val="1"/>
+      <w:numFmt w:val="bullet"/>
+      <w:lvlText w:val=""/>
+      <w:lvlJc w:val="left"/>
+      <w:pPr>
+        <w:ind w:left="6480" w:hanging="360"/>
+      </w:pPr>
+      <w:rPr>
+        <w:rFonts w:ascii="Wingdings" w:hAnsi="Wingdings" w:hint="default"/>
+      </w:rPr>
+    </w:lvl>
+  </w:abstractNum>
+  <w:num w:numId="1">
+    <w:abstractNumId w:val="0"/>
+  </w:num>
+</w:numbering>
 </file>
 
 <file path=word/styles.xml><?xml version="1.0" encoding="utf-8"?>
@@ -410,6 +950,17 @@
     <w:uiPriority w:val="99"/>
     <w:semiHidden/>
     <w:unhideWhenUsed/>
+  </w:style>
+  <w:style w:type="paragraph" w:styleId="ListParagraph">
+    <w:name w:val="List Paragraph"/>
+    <w:basedOn w:val="Normal"/>
+    <w:uiPriority w:val="34"/>
+    <w:qFormat/>
+    <w:rsid w:val="00015357"/>
+    <w:pPr>
+      <w:ind w:left="720"/>
+      <w:contextualSpacing/>
+    </w:pPr>
   </w:style>
 </w:styles>
 </file>

</xml_diff>

<commit_message>
Update Report 01 draft (solution and product)
</commit_message>
<xml_diff>
--- a/Document/Report/Report 01/Giang/ReportNo1_Draft.docx
+++ b/Document/Report/Report 01/Giang/ReportNo1_Draft.docx
@@ -3,8 +3,755 @@
 <w:document xmlns:ve="http://schemas.openxmlformats.org/markup-compatibility/2006" xmlns:o="urn:schemas-microsoft-com:office:office" xmlns:r="http://schemas.openxmlformats.org/officeDocument/2006/relationships" xmlns:m="http://schemas.openxmlformats.org/officeDocument/2006/math" xmlns:v="urn:schemas-microsoft-com:vml" xmlns:wp="http://schemas.openxmlformats.org/drawingml/2006/wordprocessingDrawing" xmlns:w10="urn:schemas-microsoft-com:office:word" xmlns:w="http://schemas.openxmlformats.org/wordprocessingml/2006/main" xmlns:wne="http://schemas.microsoft.com/office/word/2006/wordml">
   <w:body>
     <w:p>
-      <w:r>
-        <w:t>Solution</w:t>
+      <w:pPr>
+        <w:pStyle w:val="Heading2"/>
+        <w:rPr>
+          <w:sz w:val="28"/>
+          <w:szCs w:val="28"/>
+        </w:rPr>
+      </w:pPr>
+      <w:r>
+        <w:rPr>
+          <w:sz w:val="28"/>
+          <w:szCs w:val="28"/>
+        </w:rPr>
+        <w:t>Solution:</w:t>
+      </w:r>
+    </w:p>
+    <w:p>
+      <w:pPr>
+        <w:ind w:firstLine="720"/>
+        <w:rPr>
+          <w:sz w:val="28"/>
+          <w:szCs w:val="28"/>
+        </w:rPr>
+      </w:pPr>
+      <w:r>
+        <w:rPr>
+          <w:sz w:val="28"/>
+          <w:szCs w:val="28"/>
+        </w:rPr>
+        <w:t xml:space="preserve">Currently, project management system of many companies looks complex and not familiar with user. The reasons often cause by using so many dry numbers and lacking to use visual items to help user </w:t>
+      </w:r>
+      <w:r>
+        <w:rPr>
+          <w:sz w:val="28"/>
+          <w:szCs w:val="28"/>
+        </w:rPr>
+        <w:t xml:space="preserve">to comprehend. </w:t>
+      </w:r>
+    </w:p>
+    <w:p>
+      <w:pPr>
+        <w:ind w:firstLine="720"/>
+        <w:rPr>
+          <w:sz w:val="28"/>
+          <w:szCs w:val="28"/>
+        </w:rPr>
+      </w:pPr>
+      <w:r>
+        <w:rPr>
+          <w:sz w:val="28"/>
+          <w:szCs w:val="28"/>
+        </w:rPr>
+        <w:t>From current issues of old project management systems; we introduce a new system with a friendly User Interface. GUI</w:t>
+      </w:r>
+      <w:r>
+        <w:rPr>
+          <w:sz w:val="28"/>
+          <w:szCs w:val="28"/>
+        </w:rPr>
+        <w:t>s</w:t>
+      </w:r>
+      <w:r>
+        <w:rPr>
+          <w:sz w:val="28"/>
+          <w:szCs w:val="28"/>
+        </w:rPr>
+        <w:t xml:space="preserve"> are very easy to use</w:t>
+      </w:r>
+      <w:r>
+        <w:rPr>
+          <w:sz w:val="28"/>
+          <w:szCs w:val="28"/>
+        </w:rPr>
+        <w:t xml:space="preserve"> with visual </w:t>
+      </w:r>
+      <w:r>
+        <w:rPr>
+          <w:sz w:val="28"/>
+          <w:szCs w:val="28"/>
+        </w:rPr>
+        <w:t>items.</w:t>
+      </w:r>
+    </w:p>
+    <w:p>
+      <w:pPr>
+        <w:rPr>
+          <w:rStyle w:val="Heading2Char"/>
+          <w:sz w:val="28"/>
+          <w:szCs w:val="28"/>
+        </w:rPr>
+      </w:pPr>
+      <w:r>
+        <w:rPr>
+          <w:rStyle w:val="Heading2Char"/>
+          <w:sz w:val="28"/>
+          <w:szCs w:val="28"/>
+        </w:rPr>
+        <w:t>Product:</w:t>
+      </w:r>
+    </w:p>
+    <w:p>
+      <w:pPr>
+        <w:rPr>
+          <w:sz w:val="28"/>
+          <w:szCs w:val="28"/>
+        </w:rPr>
+      </w:pPr>
+      <w:r>
+        <w:rPr>
+          <w:sz w:val="28"/>
+          <w:szCs w:val="28"/>
+          <w:u w:val="single"/>
+        </w:rPr>
+        <w:t>I</w:t>
+      </w:r>
+      <w:r>
+        <w:rPr>
+          <w:sz w:val="28"/>
+          <w:szCs w:val="28"/>
+          <w:u w:val="single"/>
+        </w:rPr>
+        <w:t>nclude functions</w:t>
+      </w:r>
+      <w:r>
+        <w:rPr>
+          <w:sz w:val="28"/>
+          <w:szCs w:val="28"/>
+        </w:rPr>
+        <w:t>:</w:t>
+      </w:r>
+    </w:p>
+    <w:p>
+      <w:pPr>
+        <w:pStyle w:val="ListParagraph"/>
+        <w:numPr>
+          <w:ilvl w:val="0"/>
+          <w:numId w:val="3"/>
+        </w:numPr>
+        <w:rPr>
+          <w:sz w:val="28"/>
+          <w:szCs w:val="28"/>
+        </w:rPr>
+      </w:pPr>
+      <w:r>
+        <w:rPr>
+          <w:b/>
+          <w:sz w:val="28"/>
+          <w:szCs w:val="28"/>
+        </w:rPr>
+        <w:t>Dashboard</w:t>
+      </w:r>
+      <w:r>
+        <w:rPr>
+          <w:sz w:val="28"/>
+          <w:szCs w:val="28"/>
+        </w:rPr>
+        <w:t xml:space="preserve">: show diagrams present status of projects which have been created in OOPMS. </w:t>
+      </w:r>
+      <w:r>
+        <w:rPr>
+          <w:sz w:val="28"/>
+          <w:szCs w:val="28"/>
+        </w:rPr>
+        <w:t xml:space="preserve"> Project managers and others senior manager can easily track and compare status of their project.</w:t>
+      </w:r>
+    </w:p>
+    <w:p>
+      <w:pPr>
+        <w:pStyle w:val="ListParagraph"/>
+        <w:numPr>
+          <w:ilvl w:val="0"/>
+          <w:numId w:val="3"/>
+        </w:numPr>
+        <w:rPr>
+          <w:sz w:val="28"/>
+          <w:szCs w:val="28"/>
+        </w:rPr>
+      </w:pPr>
+      <w:r>
+        <w:rPr>
+          <w:b/>
+          <w:sz w:val="28"/>
+          <w:szCs w:val="28"/>
+        </w:rPr>
+        <w:t>Planner</w:t>
+      </w:r>
+      <w:r>
+        <w:rPr>
+          <w:sz w:val="28"/>
+          <w:szCs w:val="28"/>
+        </w:rPr>
+        <w:t>:</w:t>
+      </w:r>
+      <w:r>
+        <w:rPr>
+          <w:sz w:val="28"/>
+          <w:szCs w:val="28"/>
+        </w:rPr>
+        <w:t xml:space="preserve"> </w:t>
+      </w:r>
+      <w:r>
+        <w:rPr>
+          <w:sz w:val="28"/>
+          <w:szCs w:val="28"/>
+        </w:rPr>
+        <w:t>allow users import Microsoft Project file (*.mpp)</w:t>
+      </w:r>
+      <w:r>
+        <w:rPr>
+          <w:sz w:val="28"/>
+          <w:szCs w:val="28"/>
+        </w:rPr>
+        <w:t xml:space="preserve"> into OOPMS</w:t>
+      </w:r>
+      <w:r>
+        <w:rPr>
+          <w:sz w:val="28"/>
+          <w:szCs w:val="28"/>
+        </w:rPr>
+        <w:t>; create task and assign task to team members.</w:t>
+      </w:r>
+    </w:p>
+    <w:p>
+      <w:pPr>
+        <w:pStyle w:val="ListParagraph"/>
+        <w:numPr>
+          <w:ilvl w:val="0"/>
+          <w:numId w:val="3"/>
+        </w:numPr>
+        <w:rPr>
+          <w:sz w:val="28"/>
+          <w:szCs w:val="28"/>
+        </w:rPr>
+      </w:pPr>
+      <w:r>
+        <w:rPr>
+          <w:b/>
+          <w:sz w:val="28"/>
+          <w:szCs w:val="28"/>
+        </w:rPr>
+        <w:t>Report</w:t>
+      </w:r>
+      <w:r>
+        <w:rPr>
+          <w:sz w:val="28"/>
+          <w:szCs w:val="28"/>
+        </w:rPr>
+        <w:t>:</w:t>
+      </w:r>
+      <w:r>
+        <w:rPr>
+          <w:sz w:val="28"/>
+          <w:szCs w:val="28"/>
+        </w:rPr>
+        <w:t xml:space="preserve"> a</w:t>
+      </w:r>
+      <w:r>
+        <w:rPr>
+          <w:sz w:val="28"/>
+          <w:szCs w:val="28"/>
+        </w:rPr>
+        <w:t>uto creating report of project weekly.</w:t>
+      </w:r>
+    </w:p>
+    <w:p>
+      <w:pPr>
+        <w:pStyle w:val="ListParagraph"/>
+        <w:numPr>
+          <w:ilvl w:val="0"/>
+          <w:numId w:val="3"/>
+        </w:numPr>
+        <w:rPr>
+          <w:sz w:val="28"/>
+          <w:szCs w:val="28"/>
+        </w:rPr>
+      </w:pPr>
+      <w:r>
+        <w:rPr>
+          <w:b/>
+          <w:sz w:val="28"/>
+          <w:szCs w:val="28"/>
+        </w:rPr>
+        <w:t>Project</w:t>
+      </w:r>
+      <w:r>
+        <w:rPr>
+          <w:sz w:val="28"/>
+          <w:szCs w:val="28"/>
+        </w:rPr>
+        <w:t xml:space="preserve"> </w:t>
+      </w:r>
+      <w:r>
+        <w:rPr>
+          <w:b/>
+          <w:sz w:val="28"/>
+          <w:szCs w:val="28"/>
+        </w:rPr>
+        <w:t>View</w:t>
+      </w:r>
+      <w:r>
+        <w:rPr>
+          <w:sz w:val="28"/>
+          <w:szCs w:val="28"/>
+        </w:rPr>
+        <w:t>:</w:t>
+      </w:r>
+      <w:r>
+        <w:rPr>
+          <w:sz w:val="28"/>
+          <w:szCs w:val="28"/>
+        </w:rPr>
+        <w:t xml:space="preserve"> show detail information about a specific project.</w:t>
+      </w:r>
+    </w:p>
+    <w:p>
+      <w:pPr>
+        <w:pStyle w:val="ListParagraph"/>
+        <w:numPr>
+          <w:ilvl w:val="0"/>
+          <w:numId w:val="3"/>
+        </w:numPr>
+        <w:rPr>
+          <w:sz w:val="28"/>
+          <w:szCs w:val="28"/>
+        </w:rPr>
+      </w:pPr>
+      <w:r>
+        <w:rPr>
+          <w:b/>
+          <w:sz w:val="28"/>
+          <w:szCs w:val="28"/>
+        </w:rPr>
+        <w:t>Timesheet</w:t>
+      </w:r>
+      <w:r>
+        <w:rPr>
+          <w:sz w:val="28"/>
+          <w:szCs w:val="28"/>
+        </w:rPr>
+        <w:t>:</w:t>
+      </w:r>
+      <w:r>
+        <w:rPr>
+          <w:sz w:val="28"/>
+          <w:szCs w:val="28"/>
+        </w:rPr>
+        <w:t xml:space="preserve"> manage work time of team members.</w:t>
+      </w:r>
+    </w:p>
+    <w:p>
+      <w:pPr>
+        <w:pStyle w:val="ListParagraph"/>
+        <w:numPr>
+          <w:ilvl w:val="0"/>
+          <w:numId w:val="3"/>
+        </w:numPr>
+        <w:rPr>
+          <w:sz w:val="28"/>
+          <w:szCs w:val="28"/>
+        </w:rPr>
+      </w:pPr>
+      <w:r>
+        <w:rPr>
+          <w:b/>
+          <w:sz w:val="28"/>
+          <w:szCs w:val="28"/>
+        </w:rPr>
+        <w:t>DMS</w:t>
+      </w:r>
+      <w:r>
+        <w:rPr>
+          <w:sz w:val="28"/>
+          <w:szCs w:val="28"/>
+        </w:rPr>
+        <w:t>: manage defects of projects.</w:t>
+      </w:r>
+    </w:p>
+    <w:p>
+      <w:pPr>
+        <w:pStyle w:val="ListParagraph"/>
+        <w:numPr>
+          <w:ilvl w:val="0"/>
+          <w:numId w:val="3"/>
+        </w:numPr>
+        <w:rPr>
+          <w:sz w:val="28"/>
+          <w:szCs w:val="28"/>
+        </w:rPr>
+      </w:pPr>
+      <w:r>
+        <w:rPr>
+          <w:b/>
+          <w:sz w:val="28"/>
+          <w:szCs w:val="28"/>
+        </w:rPr>
+        <w:t>Requirement</w:t>
+      </w:r>
+      <w:r>
+        <w:rPr>
+          <w:sz w:val="28"/>
+          <w:szCs w:val="28"/>
+        </w:rPr>
+        <w:t>:</w:t>
+      </w:r>
+      <w:r>
+        <w:rPr>
+          <w:sz w:val="28"/>
+          <w:szCs w:val="28"/>
+        </w:rPr>
+        <w:t xml:space="preserve"> include list of requirement (</w:t>
+      </w:r>
+      <w:bookmarkStart w:id="0" w:name="OLE_LINK1"/>
+      <w:bookmarkStart w:id="1" w:name="OLE_LINK2"/>
+      <w:r>
+        <w:rPr>
+          <w:sz w:val="28"/>
+          <w:szCs w:val="28"/>
+        </w:rPr>
+        <w:t>function</w:t>
+      </w:r>
+      <w:bookmarkEnd w:id="0"/>
+      <w:bookmarkEnd w:id="1"/>
+      <w:r>
+        <w:rPr>
+          <w:sz w:val="28"/>
+          <w:szCs w:val="28"/>
+        </w:rPr>
+        <w:t xml:space="preserve">, non function). </w:t>
+      </w:r>
+      <w:r>
+        <w:rPr>
+          <w:sz w:val="28"/>
+          <w:szCs w:val="28"/>
+        </w:rPr>
+        <w:t>Allow users</w:t>
+      </w:r>
+      <w:r>
+        <w:rPr>
+          <w:sz w:val="28"/>
+          <w:szCs w:val="28"/>
+        </w:rPr>
+        <w:t xml:space="preserve"> keep track what requirements have been finished, </w:t>
+      </w:r>
+      <w:r>
+        <w:rPr>
+          <w:sz w:val="28"/>
+          <w:szCs w:val="28"/>
+        </w:rPr>
+        <w:t>what don’t.</w:t>
+      </w:r>
+    </w:p>
+    <w:p>
+      <w:pPr>
+        <w:pStyle w:val="ListParagraph"/>
+        <w:numPr>
+          <w:ilvl w:val="0"/>
+          <w:numId w:val="3"/>
+        </w:numPr>
+        <w:rPr>
+          <w:sz w:val="28"/>
+          <w:szCs w:val="28"/>
+        </w:rPr>
+      </w:pPr>
+      <w:r>
+        <w:rPr>
+          <w:b/>
+          <w:sz w:val="28"/>
+          <w:szCs w:val="28"/>
+        </w:rPr>
+        <w:t>Admin</w:t>
+      </w:r>
+      <w:r>
+        <w:rPr>
+          <w:sz w:val="28"/>
+          <w:szCs w:val="28"/>
+        </w:rPr>
+        <w:t>: manage users of OOPMS.</w:t>
+      </w:r>
+    </w:p>
+    <w:p>
+      <w:pPr>
+        <w:pStyle w:val="ListParagraph"/>
+        <w:rPr>
+          <w:sz w:val="28"/>
+          <w:szCs w:val="28"/>
+        </w:rPr>
+      </w:pPr>
+    </w:p>
+    <w:p>
+      <w:pPr>
+        <w:rPr>
+          <w:sz w:val="28"/>
+          <w:szCs w:val="28"/>
+          <w:u w:val="single"/>
+        </w:rPr>
+      </w:pPr>
+      <w:r>
+        <w:rPr>
+          <w:sz w:val="28"/>
+          <w:szCs w:val="28"/>
+        </w:rPr>
+        <w:t xml:space="preserve"> </w:t>
+      </w:r>
+      <w:r>
+        <w:rPr>
+          <w:sz w:val="28"/>
+          <w:szCs w:val="28"/>
+          <w:u w:val="single"/>
+        </w:rPr>
+        <w:t>Benefit of product</w:t>
+      </w:r>
+    </w:p>
+    <w:p>
+      <w:pPr>
+        <w:ind w:left="360"/>
+        <w:rPr>
+          <w:sz w:val="28"/>
+          <w:szCs w:val="28"/>
+        </w:rPr>
+      </w:pPr>
+      <w:r>
+        <w:rPr>
+          <w:sz w:val="28"/>
+          <w:szCs w:val="28"/>
+        </w:rPr>
+        <w:t xml:space="preserve">OOPMS is a system that supports Project managers </w:t>
+      </w:r>
+      <w:r>
+        <w:rPr>
+          <w:sz w:val="28"/>
+          <w:szCs w:val="28"/>
+        </w:rPr>
+        <w:t xml:space="preserve">totally. </w:t>
+      </w:r>
+    </w:p>
+    <w:p>
+      <w:pPr>
+        <w:ind w:left="360"/>
+        <w:rPr>
+          <w:sz w:val="28"/>
+          <w:szCs w:val="28"/>
+        </w:rPr>
+      </w:pPr>
+      <w:r>
+        <w:rPr>
+          <w:sz w:val="28"/>
+          <w:szCs w:val="28"/>
+        </w:rPr>
+        <w:t xml:space="preserve">Main model of the system are website system link to an android application. </w:t>
+      </w:r>
+    </w:p>
+    <w:p>
+      <w:pPr>
+        <w:ind w:left="360"/>
+        <w:rPr>
+          <w:sz w:val="28"/>
+          <w:szCs w:val="28"/>
+        </w:rPr>
+      </w:pPr>
+      <w:r>
+        <w:rPr>
+          <w:sz w:val="28"/>
+          <w:szCs w:val="28"/>
+        </w:rPr>
+        <w:t>At the website, Project manager can setup and manage any software project easi</w:t>
+      </w:r>
+      <w:r>
+        <w:rPr>
+          <w:sz w:val="28"/>
+          <w:szCs w:val="28"/>
+        </w:rPr>
+        <w:t>ly via D</w:t>
+      </w:r>
+      <w:r>
+        <w:rPr>
+          <w:sz w:val="28"/>
+          <w:szCs w:val="28"/>
+        </w:rPr>
+        <w:t>ashboard system and</w:t>
+      </w:r>
+      <w:r>
+        <w:rPr>
+          <w:sz w:val="28"/>
+          <w:szCs w:val="28"/>
+        </w:rPr>
+        <w:t xml:space="preserve"> R</w:t>
+      </w:r>
+      <w:r>
+        <w:rPr>
+          <w:sz w:val="28"/>
+          <w:szCs w:val="28"/>
+        </w:rPr>
+        <w:t xml:space="preserve">eport system </w:t>
+      </w:r>
+      <w:r>
+        <w:rPr>
+          <w:sz w:val="28"/>
+          <w:szCs w:val="28"/>
+        </w:rPr>
+        <w:t xml:space="preserve">which </w:t>
+      </w:r>
+      <w:r>
+        <w:rPr>
+          <w:sz w:val="28"/>
+          <w:szCs w:val="28"/>
+        </w:rPr>
+        <w:t xml:space="preserve">are updated continuously day by day. </w:t>
+      </w:r>
+    </w:p>
+    <w:p>
+      <w:pPr>
+        <w:ind w:left="360"/>
+        <w:rPr>
+          <w:sz w:val="28"/>
+          <w:szCs w:val="28"/>
+        </w:rPr>
+      </w:pPr>
+      <w:r>
+        <w:rPr>
+          <w:sz w:val="28"/>
+          <w:szCs w:val="28"/>
+        </w:rPr>
+        <w:lastRenderedPageBreak/>
+        <w:t>A special benefit of OOPMS system is</w:t>
+      </w:r>
+      <w:r>
+        <w:rPr>
+          <w:sz w:val="28"/>
+          <w:szCs w:val="28"/>
+        </w:rPr>
+        <w:t xml:space="preserve"> portability. With </w:t>
+      </w:r>
+      <w:r>
+        <w:rPr>
+          <w:sz w:val="28"/>
+          <w:szCs w:val="28"/>
+        </w:rPr>
+        <w:t>a</w:t>
+      </w:r>
+      <w:r>
+        <w:rPr>
+          <w:sz w:val="28"/>
+          <w:szCs w:val="28"/>
+        </w:rPr>
+        <w:t>n</w:t>
+      </w:r>
+      <w:r>
+        <w:rPr>
+          <w:sz w:val="28"/>
+          <w:szCs w:val="28"/>
+        </w:rPr>
+        <w:t xml:space="preserve"> android mobile, you can check</w:t>
+      </w:r>
+      <w:r>
+        <w:rPr>
+          <w:sz w:val="28"/>
+          <w:szCs w:val="28"/>
+        </w:rPr>
+        <w:t xml:space="preserve"> your project status at any </w:t>
+      </w:r>
+      <w:r>
+        <w:rPr>
+          <w:sz w:val="28"/>
+          <w:szCs w:val="28"/>
+        </w:rPr>
+        <w:t>time</w:t>
+      </w:r>
+      <w:r>
+        <w:rPr>
+          <w:sz w:val="28"/>
+          <w:szCs w:val="28"/>
+        </w:rPr>
+        <w:t xml:space="preserve"> any</w:t>
+      </w:r>
+      <w:r>
+        <w:rPr>
+          <w:sz w:val="28"/>
+          <w:szCs w:val="28"/>
+        </w:rPr>
+        <w:t>where.</w:t>
+      </w:r>
+    </w:p>
+    <w:p>
+      <w:pPr>
+        <w:pStyle w:val="Heading2"/>
+        <w:rPr>
+          <w:sz w:val="28"/>
+          <w:szCs w:val="28"/>
+        </w:rPr>
+      </w:pPr>
+      <w:r>
+        <w:rPr>
+          <w:sz w:val="28"/>
+          <w:szCs w:val="28"/>
+        </w:rPr>
+        <w:t>Main Acceptable Criteria</w:t>
+      </w:r>
+      <w:r>
+        <w:rPr>
+          <w:sz w:val="28"/>
+          <w:szCs w:val="28"/>
+        </w:rPr>
+        <w:t>:</w:t>
+      </w:r>
+    </w:p>
+    <w:p>
+      <w:r>
+        <w:t xml:space="preserve">/* Main Acceptable Criteria (se </w:t>
+      </w:r>
+      <w:proofErr w:type="spellStart"/>
+      <w:r>
+        <w:t>duoc</w:t>
+      </w:r>
+      <w:proofErr w:type="spellEnd"/>
+      <w:r>
+        <w:t xml:space="preserve"> </w:t>
+      </w:r>
+      <w:proofErr w:type="spellStart"/>
+      <w:proofErr w:type="gramStart"/>
+      <w:r>
+        <w:t>bo</w:t>
+      </w:r>
+      <w:proofErr w:type="spellEnd"/>
+      <w:proofErr w:type="gramEnd"/>
+      <w:r>
+        <w:t xml:space="preserve"> sung them 1 so </w:t>
+      </w:r>
+      <w:proofErr w:type="spellStart"/>
+      <w:r>
+        <w:t>tieu</w:t>
+      </w:r>
+      <w:proofErr w:type="spellEnd"/>
+      <w:r>
+        <w:t xml:space="preserve"> chi </w:t>
+      </w:r>
+      <w:proofErr w:type="spellStart"/>
+      <w:r>
+        <w:t>cua</w:t>
+      </w:r>
+      <w:proofErr w:type="spellEnd"/>
+      <w:r>
+        <w:t xml:space="preserve"> </w:t>
+      </w:r>
+      <w:proofErr w:type="spellStart"/>
+      <w:r>
+        <w:t>a.Thach</w:t>
+      </w:r>
+      <w:proofErr w:type="spellEnd"/>
+      <w:r>
+        <w:t>)</w:t>
       </w:r>
       <w:r>
         <w:tab/>
@@ -13,330 +760,123 @@
     </w:p>
     <w:p>
       <w:r>
-        <w:t xml:space="preserve">   - Approach</w:t>
+        <w:t xml:space="preserve"> *</w:t>
       </w:r>
       <w:r>
         <w:tab/>
-        <w:t>G</w:t>
-      </w:r>
-    </w:p>
-    <w:p>
-      <w:r>
-        <w:t xml:space="preserve"> Product (proposal)</w:t>
+      </w:r>
+      <w:proofErr w:type="spellStart"/>
+      <w:r>
+        <w:t>Perfomance</w:t>
+      </w:r>
+      <w:proofErr w:type="spellEnd"/>
+      <w:r>
+        <w:t xml:space="preserve"> (Response Time)</w:t>
       </w:r>
       <w:r>
         <w:tab/>
-        <w:t>G</w:t>
-      </w:r>
-    </w:p>
-    <w:p>
-      <w:r>
-        <w:t xml:space="preserve">   - benefit of this product</w:t>
+      </w:r>
+    </w:p>
+    <w:p>
+      <w:r>
+        <w:t xml:space="preserve"> *</w:t>
       </w:r>
       <w:r>
         <w:tab/>
-        <w:t>G</w:t>
-      </w:r>
-    </w:p>
-    <w:p>
-      <w:r>
-        <w:t xml:space="preserve"> Main Acceptable Criteria (se duoc bo sung them 1 so tieu chi cua a.Thach)</w:t>
+        <w:t>Quality Metrics (</w:t>
+      </w:r>
+      <w:proofErr w:type="spellStart"/>
+      <w:r>
+        <w:t>Tỉ</w:t>
+      </w:r>
+      <w:proofErr w:type="spellEnd"/>
+      <w:r>
+        <w:t xml:space="preserve"> </w:t>
+      </w:r>
+      <w:proofErr w:type="spellStart"/>
+      <w:r>
+        <w:t>lệ</w:t>
+      </w:r>
+      <w:proofErr w:type="spellEnd"/>
+      <w:r>
+        <w:t xml:space="preserve"> bug, review)</w:t>
+      </w:r>
+    </w:p>
+    <w:p>
+      <w:r>
+        <w:t>*</w:t>
       </w:r>
       <w:r>
         <w:tab/>
-        <w:t>G</w:t>
-      </w:r>
-    </w:p>
-    <w:p>
+      </w:r>
+      <w:proofErr w:type="spellStart"/>
+      <w:r>
+        <w:t>Tỉ</w:t>
+      </w:r>
+      <w:proofErr w:type="spellEnd"/>
+      <w:r>
+        <w:t xml:space="preserve"> </w:t>
+      </w:r>
+      <w:proofErr w:type="spellStart"/>
+      <w:r>
+        <w:t>trọng</w:t>
+      </w:r>
+      <w:proofErr w:type="spellEnd"/>
+      <w:r>
+        <w:t xml:space="preserve"> </w:t>
+      </w:r>
+      <w:proofErr w:type="spellStart"/>
+      <w:r>
+        <w:t>lỗi</w:t>
+      </w:r>
+      <w:proofErr w:type="spellEnd"/>
+      <w:r>
+        <w:t xml:space="preserve"> Doc and Code, Test (weighted defect)</w:t>
+      </w:r>
+    </w:p>
+    <w:p>
+      <w:r>
+        <w:t>*</w:t>
+      </w:r>
       <w:r>
         <w:tab/>
-        <w:t>Perfomance (Response Time)</w:t>
-      </w:r>
-      <w:r>
-        <w:tab/>
-      </w:r>
-    </w:p>
-    <w:p>
-      <w:r>
-        <w:tab/>
-        <w:t>Quality Metrics (Tỉ lệ bug, review)</w:t>
-      </w:r>
-    </w:p>
-    <w:p>
-      <w:r>
-        <w:tab/>
-        <w:t>Tỉ trọng lỗi Doc and Code, Test (weighted defect)</w:t>
-      </w:r>
-    </w:p>
-    <w:p>
-      <w:r>
-        <w:tab/>
-        <w:t>Tỉ trọng lỗi Doc and Code, Test encounted by Instructor.</w:t>
-      </w:r>
-    </w:p>
-    <w:p>
-      <w:pPr>
-        <w:pBdr>
-          <w:bottom w:val="single" w:sz="6" w:space="1" w:color="auto"/>
-        </w:pBdr>
-      </w:pPr>
-      <w:r>
-        <w:t xml:space="preserve"> License</w:t>
-      </w:r>
-      <w:r>
-        <w:tab/>
-        <w:t>G</w:t>
-      </w:r>
-    </w:p>
-    <w:p>
-      <w:pPr>
-        <w:rPr>
-          <w:sz w:val="28"/>
-          <w:szCs w:val="28"/>
-        </w:rPr>
-      </w:pPr>
-      <w:r>
-        <w:rPr>
-          <w:b/>
-          <w:sz w:val="28"/>
-          <w:szCs w:val="28"/>
-        </w:rPr>
-        <w:t>Solution</w:t>
-      </w:r>
-      <w:r>
-        <w:rPr>
-          <w:sz w:val="28"/>
-          <w:szCs w:val="28"/>
-        </w:rPr>
-        <w:t>:</w:t>
-      </w:r>
-    </w:p>
-    <w:p>
-      <w:pPr>
-        <w:ind w:firstLine="720"/>
-        <w:rPr>
-          <w:sz w:val="28"/>
-          <w:szCs w:val="28"/>
-        </w:rPr>
-      </w:pPr>
-      <w:r>
-        <w:rPr>
-          <w:sz w:val="28"/>
-          <w:szCs w:val="28"/>
-        </w:rPr>
-        <w:t xml:space="preserve">Currently, project management system of many companies looks complex and not familiar with user. The reasons often cause by using so many dry numbers and lacking to use visual items to help user </w:t>
-      </w:r>
-      <w:r>
-        <w:rPr>
-          <w:sz w:val="28"/>
-          <w:szCs w:val="28"/>
-        </w:rPr>
-        <w:t xml:space="preserve">to comprehend. </w:t>
-      </w:r>
-    </w:p>
-    <w:p>
-      <w:pPr>
-        <w:ind w:firstLine="720"/>
-        <w:rPr>
-          <w:sz w:val="28"/>
-          <w:szCs w:val="28"/>
-        </w:rPr>
-      </w:pPr>
-      <w:r>
-        <w:rPr>
-          <w:sz w:val="28"/>
-          <w:szCs w:val="28"/>
-        </w:rPr>
-        <w:t>From current issues of old project management systems; we introduce a new system with a friendly User Interface. GUI</w:t>
-      </w:r>
-      <w:r>
-        <w:rPr>
-          <w:sz w:val="28"/>
-          <w:szCs w:val="28"/>
-        </w:rPr>
-        <w:t>s</w:t>
-      </w:r>
-      <w:r>
-        <w:rPr>
-          <w:sz w:val="28"/>
-          <w:szCs w:val="28"/>
-        </w:rPr>
-        <w:t xml:space="preserve"> are very easy to use</w:t>
-      </w:r>
-      <w:r>
-        <w:rPr>
-          <w:sz w:val="28"/>
-          <w:szCs w:val="28"/>
-        </w:rPr>
-        <w:t xml:space="preserve"> with visual </w:t>
-      </w:r>
-      <w:r>
-        <w:rPr>
-          <w:sz w:val="28"/>
-          <w:szCs w:val="28"/>
-        </w:rPr>
-        <w:t>items.</w:t>
-      </w:r>
-    </w:p>
-    <w:p>
-      <w:pPr>
-        <w:rPr>
-          <w:sz w:val="28"/>
-          <w:szCs w:val="28"/>
-        </w:rPr>
-      </w:pPr>
-      <w:r>
-        <w:rPr>
-          <w:b/>
-          <w:sz w:val="28"/>
-          <w:szCs w:val="28"/>
-        </w:rPr>
-        <w:t>Product</w:t>
-      </w:r>
-      <w:r>
-        <w:rPr>
-          <w:sz w:val="28"/>
-          <w:szCs w:val="28"/>
-        </w:rPr>
-        <w:t>:</w:t>
-      </w:r>
-      <w:r>
-        <w:rPr>
-          <w:sz w:val="28"/>
-          <w:szCs w:val="28"/>
-        </w:rPr>
+      </w:r>
+      <w:proofErr w:type="spellStart"/>
+      <w:r>
+        <w:t>Tỉ</w:t>
+      </w:r>
+      <w:proofErr w:type="spellEnd"/>
+      <w:r>
         <w:t xml:space="preserve"> </w:t>
       </w:r>
-      <w:r>
-        <w:rPr>
-          <w:sz w:val="28"/>
-          <w:szCs w:val="28"/>
-        </w:rPr>
-        <w:t>Benefit of product</w:t>
-      </w:r>
-    </w:p>
-    <w:p>
-      <w:pPr>
-        <w:ind w:left="360"/>
-        <w:rPr>
-          <w:sz w:val="28"/>
-          <w:szCs w:val="28"/>
-        </w:rPr>
-      </w:pPr>
-      <w:r>
-        <w:rPr>
-          <w:sz w:val="28"/>
-          <w:szCs w:val="28"/>
-        </w:rPr>
-        <w:t xml:space="preserve">OOPMS is a system that supports Project managers </w:t>
-      </w:r>
-      <w:r>
-        <w:rPr>
-          <w:sz w:val="28"/>
-          <w:szCs w:val="28"/>
-        </w:rPr>
-        <w:t>totally. Main model of the system are website system link to an android application. At the website, Project manager can setup and manage any software project easi</w:t>
-      </w:r>
-      <w:r>
-        <w:rPr>
-          <w:sz w:val="28"/>
-          <w:szCs w:val="28"/>
-        </w:rPr>
-        <w:t>ly via D</w:t>
-      </w:r>
-      <w:r>
-        <w:rPr>
-          <w:sz w:val="28"/>
-          <w:szCs w:val="28"/>
-        </w:rPr>
-        <w:t>ashboard system and</w:t>
-      </w:r>
-      <w:r>
-        <w:rPr>
-          <w:sz w:val="28"/>
-          <w:szCs w:val="28"/>
-        </w:rPr>
-        <w:t xml:space="preserve"> R</w:t>
-      </w:r>
-      <w:r>
-        <w:rPr>
-          <w:sz w:val="28"/>
-          <w:szCs w:val="28"/>
-        </w:rPr>
-        <w:t xml:space="preserve">eport system </w:t>
-      </w:r>
-      <w:r>
-        <w:rPr>
-          <w:sz w:val="28"/>
-          <w:szCs w:val="28"/>
-        </w:rPr>
-        <w:t xml:space="preserve">which </w:t>
-      </w:r>
-      <w:r>
-        <w:rPr>
-          <w:sz w:val="28"/>
-          <w:szCs w:val="28"/>
-        </w:rPr>
-        <w:t>are updated continuously day by day. A special benefit of OOPMS system is</w:t>
-      </w:r>
-      <w:r>
-        <w:rPr>
-          <w:sz w:val="28"/>
-          <w:szCs w:val="28"/>
-        </w:rPr>
-        <w:t xml:space="preserve"> portability. With </w:t>
-      </w:r>
-      <w:r>
-        <w:rPr>
-          <w:sz w:val="28"/>
-          <w:szCs w:val="28"/>
-        </w:rPr>
-        <w:t>a</w:t>
-      </w:r>
-      <w:r>
-        <w:rPr>
-          <w:sz w:val="28"/>
-          <w:szCs w:val="28"/>
-        </w:rPr>
-        <w:t>n</w:t>
-      </w:r>
-      <w:r>
-        <w:rPr>
-          <w:sz w:val="28"/>
-          <w:szCs w:val="28"/>
-        </w:rPr>
-        <w:t xml:space="preserve"> android mobile, you can check</w:t>
-      </w:r>
-      <w:r>
-        <w:rPr>
-          <w:sz w:val="28"/>
-          <w:szCs w:val="28"/>
-        </w:rPr>
-        <w:t xml:space="preserve"> your project status at any where any time.</w:t>
-      </w:r>
-    </w:p>
-    <w:p>
-      <w:pPr>
-        <w:rPr>
-          <w:sz w:val="28"/>
-          <w:szCs w:val="28"/>
-        </w:rPr>
-      </w:pPr>
-      <w:r>
-        <w:rPr>
-          <w:b/>
-          <w:sz w:val="28"/>
-          <w:szCs w:val="28"/>
-        </w:rPr>
-        <w:t>Main Acceptable Criteria</w:t>
-      </w:r>
-      <w:r>
-        <w:rPr>
-          <w:b/>
-          <w:sz w:val="28"/>
-          <w:szCs w:val="28"/>
-        </w:rPr>
-        <w:t>:</w:t>
+      <w:proofErr w:type="spellStart"/>
+      <w:r>
+        <w:t>trọng</w:t>
+      </w:r>
+      <w:proofErr w:type="spellEnd"/>
+      <w:r>
+        <w:t xml:space="preserve"> </w:t>
+      </w:r>
+      <w:proofErr w:type="spellStart"/>
+      <w:r>
+        <w:t>lỗi</w:t>
+      </w:r>
+      <w:proofErr w:type="spellEnd"/>
+      <w:r>
+        <w:t xml:space="preserve"> Doc and Code, Test </w:t>
+      </w:r>
+      <w:proofErr w:type="spellStart"/>
+      <w:r>
+        <w:t>encounted</w:t>
+      </w:r>
+      <w:proofErr w:type="spellEnd"/>
+      <w:r>
+        <w:t xml:space="preserve"> by Instructor.</w:t>
+      </w:r>
+    </w:p>
+    <w:p>
+      <w:r>
+        <w:t>*/</w:t>
       </w:r>
     </w:p>
     <w:p>
@@ -356,7 +896,21 @@
           <w:sz w:val="28"/>
           <w:szCs w:val="28"/>
         </w:rPr>
-        <w:t>Performance: response time &lt;=1second (???)</w:t>
+        <w:t>Performan</w:t>
+      </w:r>
+      <w:r>
+        <w:rPr>
+          <w:sz w:val="28"/>
+          <w:szCs w:val="28"/>
+        </w:rPr>
+        <w:t>ce: response time &lt;=1second (?</w:t>
+      </w:r>
+      <w:r>
+        <w:rPr>
+          <w:sz w:val="28"/>
+          <w:szCs w:val="28"/>
+        </w:rPr>
+        <w:t>)</w:t>
       </w:r>
     </w:p>
     <w:p>
@@ -376,8 +930,17 @@
           <w:sz w:val="28"/>
           <w:szCs w:val="28"/>
         </w:rPr>
-        <w:t>Quality metrics: ????</w:t>
-      </w:r>
+        <w:t>Quality metrics</w:t>
+      </w:r>
+      <w:proofErr w:type="gramStart"/>
+      <w:r>
+        <w:rPr>
+          <w:sz w:val="28"/>
+          <w:szCs w:val="28"/>
+        </w:rPr>
+        <w:t>: ?</w:t>
+      </w:r>
+      <w:proofErr w:type="gramEnd"/>
     </w:p>
     <w:p>
       <w:pPr>
@@ -396,31 +959,23 @@
           <w:sz w:val="28"/>
           <w:szCs w:val="28"/>
         </w:rPr>
-        <w:lastRenderedPageBreak/>
-        <w:t>Weighted detect: ????</w:t>
-      </w:r>
-    </w:p>
-    <w:p>
-      <w:pPr>
-        <w:rPr>
-          <w:sz w:val="28"/>
-          <w:szCs w:val="28"/>
-        </w:rPr>
-      </w:pPr>
-      <w:r>
-        <w:rPr>
-          <w:b/>
-          <w:sz w:val="28"/>
-          <w:szCs w:val="28"/>
-        </w:rPr>
-        <w:t>License</w:t>
-      </w:r>
-      <w:r>
-        <w:rPr>
-          <w:sz w:val="28"/>
-          <w:szCs w:val="28"/>
-        </w:rPr>
-        <w:t>:</w:t>
+        <w:t>Weighted detect: ?</w:t>
+      </w:r>
+    </w:p>
+    <w:p>
+      <w:pPr>
+        <w:pStyle w:val="Heading2"/>
+        <w:rPr>
+          <w:sz w:val="28"/>
+          <w:szCs w:val="28"/>
+        </w:rPr>
+      </w:pPr>
+      <w:r>
+        <w:rPr>
+          <w:sz w:val="28"/>
+          <w:szCs w:val="28"/>
+        </w:rPr>
+        <w:t>License:</w:t>
       </w:r>
     </w:p>
     <w:p>
@@ -442,6 +997,15 @@
         </w:rPr>
         <w:t>Apache License 2.0</w:t>
       </w:r>
+    </w:p>
+    <w:p>
+      <w:pPr>
+        <w:ind w:left="360"/>
+        <w:rPr>
+          <w:sz w:val="28"/>
+          <w:szCs w:val="28"/>
+        </w:rPr>
+      </w:pPr>
     </w:p>
     <w:sectPr>
       <w:pgSz w:w="12240" w:h="15840"/>
@@ -568,6 +1132,95 @@
     </w:lvl>
   </w:abstractNum>
   <w:abstractNum w:abstractNumId="1">
+    <w:nsid w:val="47F00759"/>
+    <w:multiLevelType w:val="hybridMultilevel"/>
+    <w:tmpl w:val="D9BC7E6E"/>
+    <w:lvl w:ilvl="0" w:tplc="0409000F">
+      <w:start w:val="1"/>
+      <w:numFmt w:val="decimal"/>
+      <w:lvlText w:val="%1."/>
+      <w:lvlJc w:val="left"/>
+      <w:pPr>
+        <w:ind w:left="720" w:hanging="360"/>
+      </w:pPr>
+      <w:rPr>
+        <w:rFonts w:hint="default"/>
+      </w:rPr>
+    </w:lvl>
+    <w:lvl w:ilvl="1" w:tplc="04090019" w:tentative="1">
+      <w:start w:val="1"/>
+      <w:numFmt w:val="lowerLetter"/>
+      <w:lvlText w:val="%2."/>
+      <w:lvlJc w:val="left"/>
+      <w:pPr>
+        <w:ind w:left="1440" w:hanging="360"/>
+      </w:pPr>
+    </w:lvl>
+    <w:lvl w:ilvl="2" w:tplc="0409001B" w:tentative="1">
+      <w:start w:val="1"/>
+      <w:numFmt w:val="lowerRoman"/>
+      <w:lvlText w:val="%3."/>
+      <w:lvlJc w:val="right"/>
+      <w:pPr>
+        <w:ind w:left="2160" w:hanging="180"/>
+      </w:pPr>
+    </w:lvl>
+    <w:lvl w:ilvl="3" w:tplc="0409000F" w:tentative="1">
+      <w:start w:val="1"/>
+      <w:numFmt w:val="decimal"/>
+      <w:lvlText w:val="%4."/>
+      <w:lvlJc w:val="left"/>
+      <w:pPr>
+        <w:ind w:left="2880" w:hanging="360"/>
+      </w:pPr>
+    </w:lvl>
+    <w:lvl w:ilvl="4" w:tplc="04090019" w:tentative="1">
+      <w:start w:val="1"/>
+      <w:numFmt w:val="lowerLetter"/>
+      <w:lvlText w:val="%5."/>
+      <w:lvlJc w:val="left"/>
+      <w:pPr>
+        <w:ind w:left="3600" w:hanging="360"/>
+      </w:pPr>
+    </w:lvl>
+    <w:lvl w:ilvl="5" w:tplc="0409001B" w:tentative="1">
+      <w:start w:val="1"/>
+      <w:numFmt w:val="lowerRoman"/>
+      <w:lvlText w:val="%6."/>
+      <w:lvlJc w:val="right"/>
+      <w:pPr>
+        <w:ind w:left="4320" w:hanging="180"/>
+      </w:pPr>
+    </w:lvl>
+    <w:lvl w:ilvl="6" w:tplc="0409000F" w:tentative="1">
+      <w:start w:val="1"/>
+      <w:numFmt w:val="decimal"/>
+      <w:lvlText w:val="%7."/>
+      <w:lvlJc w:val="left"/>
+      <w:pPr>
+        <w:ind w:left="5040" w:hanging="360"/>
+      </w:pPr>
+    </w:lvl>
+    <w:lvl w:ilvl="7" w:tplc="04090019" w:tentative="1">
+      <w:start w:val="1"/>
+      <w:numFmt w:val="lowerLetter"/>
+      <w:lvlText w:val="%8."/>
+      <w:lvlJc w:val="left"/>
+      <w:pPr>
+        <w:ind w:left="5760" w:hanging="360"/>
+      </w:pPr>
+    </w:lvl>
+    <w:lvl w:ilvl="8" w:tplc="0409001B" w:tentative="1">
+      <w:start w:val="1"/>
+      <w:numFmt w:val="lowerRoman"/>
+      <w:lvlText w:val="%9."/>
+      <w:lvlJc w:val="right"/>
+      <w:pPr>
+        <w:ind w:left="6480" w:hanging="180"/>
+      </w:pPr>
+    </w:lvl>
+  </w:abstractNum>
+  <w:abstractNum w:abstractNumId="2">
     <w:nsid w:val="4D3B1F12"/>
     <w:multiLevelType w:val="hybridMultilevel"/>
     <w:tmpl w:val="9B348542"/>
@@ -680,10 +1333,13 @@
     </w:lvl>
   </w:abstractNum>
   <w:num w:numId="1">
-    <w:abstractNumId w:val="1"/>
+    <w:abstractNumId w:val="2"/>
   </w:num>
   <w:num w:numId="2">
     <w:abstractNumId w:val="0"/>
+  </w:num>
+  <w:num w:numId="3">
+    <w:abstractNumId w:val="1"/>
   </w:num>
 </w:numbering>
 </file>
@@ -849,6 +1505,30 @@
     <w:qFormat/>
     <w:rsid w:val="002411BA"/>
   </w:style>
+  <w:style w:type="paragraph" w:styleId="Heading2">
+    <w:name w:val="heading 2"/>
+    <w:basedOn w:val="Normal"/>
+    <w:next w:val="Normal"/>
+    <w:link w:val="Heading2Char"/>
+    <w:uiPriority w:val="9"/>
+    <w:unhideWhenUsed/>
+    <w:qFormat/>
+    <w:rsid w:val="00CE785C"/>
+    <w:pPr>
+      <w:keepNext/>
+      <w:keepLines/>
+      <w:spacing w:before="200" w:after="0"/>
+      <w:outlineLvl w:val="1"/>
+    </w:pPr>
+    <w:rPr>
+      <w:rFonts w:asciiTheme="majorHAnsi" w:eastAsiaTheme="majorEastAsia" w:hAnsiTheme="majorHAnsi" w:cstheme="majorBidi"/>
+      <w:b/>
+      <w:bCs/>
+      <w:color w:val="4F81BD" w:themeColor="accent1"/>
+      <w:sz w:val="26"/>
+      <w:szCs w:val="26"/>
+    </w:rPr>
+  </w:style>
   <w:style w:type="character" w:default="1" w:styleId="DefaultParagraphFont">
     <w:name w:val="Default Paragraph Font"/>
     <w:uiPriority w:val="1"/>
@@ -887,6 +1567,21 @@
       <w:ind w:left="720"/>
       <w:contextualSpacing/>
     </w:pPr>
+  </w:style>
+  <w:style w:type="character" w:customStyle="1" w:styleId="Heading2Char">
+    <w:name w:val="Heading 2 Char"/>
+    <w:basedOn w:val="DefaultParagraphFont"/>
+    <w:link w:val="Heading2"/>
+    <w:uiPriority w:val="9"/>
+    <w:rsid w:val="00CE785C"/>
+    <w:rPr>
+      <w:rFonts w:asciiTheme="majorHAnsi" w:eastAsiaTheme="majorEastAsia" w:hAnsiTheme="majorHAnsi" w:cstheme="majorBidi"/>
+      <w:b/>
+      <w:bCs/>
+      <w:color w:val="4F81BD" w:themeColor="accent1"/>
+      <w:sz w:val="26"/>
+      <w:szCs w:val="26"/>
+    </w:rPr>
   </w:style>
 </w:styles>
 </file>
@@ -1172,4 +1867,16 @@
   <a:objectDefaults/>
   <a:extraClrSchemeLst/>
 </a:theme>
+</file>
+
+<file path=customXml/item1.xml><?xml version="1.0" encoding="utf-8"?>
+<b:Sources xmlns:b="http://schemas.openxmlformats.org/officeDocument/2006/bibliography" xmlns="http://schemas.openxmlformats.org/officeDocument/2006/bibliography" SelectedStyle="\APA.XSL" StyleName="APA"/>
+</file>
+
+<file path=customXml/itemProps1.xml><?xml version="1.0" encoding="utf-8"?>
+<ds:datastoreItem xmlns:ds="http://schemas.openxmlformats.org/officeDocument/2006/customXml" ds:itemID="{1DF87F83-FBCA-4022-BFE1-FA14107170C0}">
+  <ds:schemaRefs>
+    <ds:schemaRef ds:uri="http://schemas.openxmlformats.org/officeDocument/2006/bibliography"/>
+  </ds:schemaRefs>
+</ds:datastoreItem>
 </file>
</xml_diff>

<commit_message>
Update Report01 draft(Main Acceptable Criteria)
</commit_message>
<xml_diff>
--- a/Document/Report/Report 01/Giang/ReportNo1_Draft.docx
+++ b/Document/Report/Report 01/Giang/ReportNo1_Draft.docx
@@ -687,10 +687,6 @@
     <w:p>
       <w:pPr>
         <w:pStyle w:val="Heading2"/>
-        <w:rPr>
-          <w:sz w:val="28"/>
-          <w:szCs w:val="28"/>
-        </w:rPr>
       </w:pPr>
       <w:r>
         <w:rPr>
@@ -708,175 +704,186 @@
       </w:r>
     </w:p>
     <w:p>
-      <w:r>
-        <w:t xml:space="preserve">/* Main Acceptable Criteria (se </w:t>
-      </w:r>
-      <w:proofErr w:type="spellStart"/>
-      <w:r>
-        <w:t>duoc</w:t>
-      </w:r>
-      <w:proofErr w:type="spellEnd"/>
-      <w:r>
-        <w:t xml:space="preserve"> </w:t>
-      </w:r>
-      <w:proofErr w:type="spellStart"/>
-      <w:proofErr w:type="gramStart"/>
-      <w:r>
-        <w:t>bo</w:t>
-      </w:r>
-      <w:proofErr w:type="spellEnd"/>
-      <w:proofErr w:type="gramEnd"/>
-      <w:r>
-        <w:t xml:space="preserve"> sung them 1 so </w:t>
-      </w:r>
-      <w:proofErr w:type="spellStart"/>
-      <w:r>
-        <w:t>tieu</w:t>
-      </w:r>
-      <w:proofErr w:type="spellEnd"/>
-      <w:r>
-        <w:t xml:space="preserve"> chi </w:t>
-      </w:r>
-      <w:proofErr w:type="spellStart"/>
-      <w:r>
-        <w:t>cua</w:t>
-      </w:r>
-      <w:proofErr w:type="spellEnd"/>
-      <w:r>
-        <w:t xml:space="preserve"> </w:t>
-      </w:r>
-      <w:proofErr w:type="spellStart"/>
-      <w:r>
-        <w:t>a.Thach</w:t>
-      </w:r>
-      <w:proofErr w:type="spellEnd"/>
-      <w:r>
-        <w:t>)</w:t>
-      </w:r>
-      <w:r>
+      <w:pPr>
+        <w:pStyle w:val="InfoBlue"/>
+        <w:numPr>
+          <w:ilvl w:val="0"/>
+          <w:numId w:val="4"/>
+        </w:numPr>
+        <w:rPr>
+          <w:rFonts w:asciiTheme="minorHAnsi" w:hAnsiTheme="minorHAnsi" w:cstheme="minorHAnsi"/>
+          <w:sz w:val="28"/>
+          <w:szCs w:val="28"/>
+        </w:rPr>
+      </w:pPr>
+      <w:r>
+        <w:rPr>
+          <w:rFonts w:asciiTheme="minorHAnsi" w:hAnsiTheme="minorHAnsi" w:cstheme="minorHAnsi"/>
+          <w:sz w:val="28"/>
+          <w:szCs w:val="28"/>
+        </w:rPr>
+        <w:t>The system can be used like “always on” system.</w:t>
+      </w:r>
+    </w:p>
+    <w:p>
+      <w:pPr>
+        <w:pStyle w:val="BodyText"/>
+        <w:numPr>
+          <w:ilvl w:val="0"/>
+          <w:numId w:val="4"/>
+        </w:numPr>
+        <w:rPr>
+          <w:rFonts w:asciiTheme="minorHAnsi" w:eastAsia="Arial Unicode MS" w:hAnsiTheme="minorHAnsi" w:cstheme="minorHAnsi"/>
+          <w:color w:val="000000"/>
+          <w:sz w:val="28"/>
+          <w:szCs w:val="28"/>
+        </w:rPr>
+      </w:pPr>
+      <w:r>
+        <w:rPr>
+          <w:rFonts w:asciiTheme="minorHAnsi" w:eastAsia="Arial Unicode MS" w:hAnsiTheme="minorHAnsi" w:cstheme="minorHAnsi"/>
+          <w:color w:val="000000"/>
+          <w:sz w:val="28"/>
+          <w:szCs w:val="28"/>
+        </w:rPr>
+        <w:t xml:space="preserve">Mean Time Between Failures (MTBF): </w:t>
+      </w:r>
+      <w:r>
+        <w:rPr>
+          <w:rFonts w:asciiTheme="minorHAnsi" w:eastAsia="Arial Unicode MS" w:hAnsiTheme="minorHAnsi" w:cstheme="minorHAnsi"/>
+          <w:color w:val="000000"/>
+          <w:sz w:val="28"/>
+          <w:szCs w:val="28"/>
+        </w:rPr>
+        <w:t>1Years</w:t>
+      </w:r>
+      <w:r>
+        <w:rPr>
+          <w:rFonts w:asciiTheme="minorHAnsi" w:eastAsia="Arial Unicode MS" w:hAnsiTheme="minorHAnsi" w:cstheme="minorHAnsi"/>
+          <w:color w:val="000000"/>
+          <w:sz w:val="28"/>
+          <w:szCs w:val="28"/>
+        </w:rPr>
+        <w:t>.</w:t>
+      </w:r>
+    </w:p>
+    <w:p>
+      <w:pPr>
+        <w:pStyle w:val="BodyText"/>
+        <w:numPr>
+          <w:ilvl w:val="0"/>
+          <w:numId w:val="4"/>
+        </w:numPr>
+        <w:rPr>
+          <w:rFonts w:asciiTheme="minorHAnsi" w:eastAsia="Arial Unicode MS" w:hAnsiTheme="minorHAnsi" w:cstheme="minorHAnsi"/>
+          <w:color w:val="000000"/>
+          <w:sz w:val="28"/>
+          <w:szCs w:val="28"/>
+        </w:rPr>
+      </w:pPr>
+      <w:r>
+        <w:rPr>
+          <w:rFonts w:asciiTheme="minorHAnsi" w:eastAsia="Arial Unicode MS" w:hAnsiTheme="minorHAnsi" w:cstheme="minorHAnsi"/>
+          <w:color w:val="000000"/>
+          <w:sz w:val="28"/>
+          <w:szCs w:val="28"/>
+        </w:rPr>
+        <w:t>Mean Time To Repair (MTTR): less than 24 hours.</w:t>
+      </w:r>
+    </w:p>
+    <w:p>
+      <w:pPr>
+        <w:pStyle w:val="BodyText"/>
+        <w:numPr>
+          <w:ilvl w:val="0"/>
+          <w:numId w:val="4"/>
+        </w:numPr>
+        <w:rPr>
+          <w:rFonts w:asciiTheme="minorHAnsi" w:eastAsia="Arial Unicode MS" w:hAnsiTheme="minorHAnsi" w:cstheme="minorHAnsi"/>
+          <w:color w:val="000000"/>
+          <w:sz w:val="28"/>
+          <w:szCs w:val="28"/>
+        </w:rPr>
+      </w:pPr>
+      <w:r>
+        <w:rPr>
+          <w:rFonts w:asciiTheme="minorHAnsi" w:eastAsia="Arial Unicode MS" w:hAnsiTheme="minorHAnsi" w:cstheme="minorHAnsi"/>
+          <w:color w:val="000000"/>
+          <w:sz w:val="28"/>
+          <w:szCs w:val="28"/>
+        </w:rPr>
+        <w:t>Accuracy: 100%</w:t>
+      </w:r>
+    </w:p>
+    <w:p>
+      <w:pPr>
+        <w:pStyle w:val="BodyText"/>
+        <w:numPr>
+          <w:ilvl w:val="0"/>
+          <w:numId w:val="4"/>
+        </w:numPr>
+        <w:rPr>
+          <w:rFonts w:asciiTheme="minorHAnsi" w:eastAsia="Arial Unicode MS" w:hAnsiTheme="minorHAnsi" w:cstheme="minorHAnsi"/>
+          <w:color w:val="000000"/>
+          <w:sz w:val="28"/>
+          <w:szCs w:val="28"/>
+        </w:rPr>
+      </w:pPr>
+      <w:r>
+        <w:rPr>
+          <w:rFonts w:asciiTheme="minorHAnsi" w:eastAsia="Arial Unicode MS" w:hAnsiTheme="minorHAnsi" w:cstheme="minorHAnsi"/>
+          <w:color w:val="000000"/>
+          <w:sz w:val="28"/>
+          <w:szCs w:val="28"/>
+        </w:rPr>
+        <w:t xml:space="preserve">Critical bugs: </w:t>
+      </w:r>
+    </w:p>
+    <w:p>
+      <w:pPr>
+        <w:pStyle w:val="BodyText"/>
+        <w:ind w:left="142" w:firstLine="425"/>
+        <w:rPr>
+          <w:rFonts w:asciiTheme="minorHAnsi" w:eastAsia="Arial Unicode MS" w:hAnsiTheme="minorHAnsi" w:cstheme="minorHAnsi"/>
+          <w:color w:val="000000"/>
+          <w:sz w:val="28"/>
+          <w:szCs w:val="28"/>
+        </w:rPr>
+      </w:pPr>
+      <w:r>
+        <w:rPr>
+          <w:rFonts w:asciiTheme="minorHAnsi" w:eastAsia="Arial Unicode MS" w:hAnsiTheme="minorHAnsi" w:cstheme="minorHAnsi"/>
+          <w:color w:val="000000"/>
+          <w:sz w:val="28"/>
+          <w:szCs w:val="28"/>
+        </w:rPr>
         <w:tab/>
-        <w:t>G</w:t>
-      </w:r>
-    </w:p>
-    <w:p>
-      <w:r>
-        <w:t xml:space="preserve"> *</w:t>
-      </w:r>
-      <w:r>
+        <w:t xml:space="preserve">+ Loss of all data: </w:t>
+      </w:r>
+      <w:r>
+        <w:rPr>
+          <w:rFonts w:asciiTheme="minorHAnsi" w:eastAsia="Arial Unicode MS" w:hAnsiTheme="minorHAnsi" w:cstheme="minorHAnsi"/>
+          <w:color w:val="000000"/>
+          <w:sz w:val="28"/>
+          <w:szCs w:val="28"/>
+        </w:rPr>
+        <w:t>no</w:t>
+      </w:r>
+    </w:p>
+    <w:p>
+      <w:pPr>
+        <w:pStyle w:val="BodyText"/>
+        <w:ind w:left="142" w:firstLine="425"/>
+      </w:pPr>
+      <w:r>
+        <w:rPr>
+          <w:rFonts w:asciiTheme="minorHAnsi" w:eastAsia="Arial Unicode MS" w:hAnsiTheme="minorHAnsi" w:cstheme="minorHAnsi"/>
+          <w:color w:val="000000"/>
+          <w:sz w:val="28"/>
+          <w:szCs w:val="28"/>
+        </w:rPr>
         <w:tab/>
-      </w:r>
-      <w:proofErr w:type="spellStart"/>
-      <w:r>
-        <w:t>Perfomance</w:t>
-      </w:r>
-      <w:proofErr w:type="spellEnd"/>
-      <w:r>
-        <w:t xml:space="preserve"> (Response Time)</w:t>
-      </w:r>
-      <w:r>
-        <w:tab/>
-      </w:r>
-    </w:p>
-    <w:p>
-      <w:r>
-        <w:t xml:space="preserve"> *</w:t>
-      </w:r>
-      <w:r>
-        <w:tab/>
-        <w:t>Quality Metrics (</w:t>
-      </w:r>
-      <w:proofErr w:type="spellStart"/>
-      <w:r>
-        <w:t>Tỉ</w:t>
-      </w:r>
-      <w:proofErr w:type="spellEnd"/>
-      <w:r>
-        <w:t xml:space="preserve"> </w:t>
-      </w:r>
-      <w:proofErr w:type="spellStart"/>
-      <w:r>
-        <w:t>lệ</w:t>
-      </w:r>
-      <w:proofErr w:type="spellEnd"/>
-      <w:r>
-        <w:t xml:space="preserve"> bug, review)</w:t>
-      </w:r>
-    </w:p>
-    <w:p>
-      <w:r>
-        <w:t>*</w:t>
-      </w:r>
-      <w:r>
-        <w:tab/>
-      </w:r>
-      <w:proofErr w:type="spellStart"/>
-      <w:r>
-        <w:t>Tỉ</w:t>
-      </w:r>
-      <w:proofErr w:type="spellEnd"/>
-      <w:r>
-        <w:t xml:space="preserve"> </w:t>
-      </w:r>
-      <w:proofErr w:type="spellStart"/>
-      <w:r>
-        <w:t>trọng</w:t>
-      </w:r>
-      <w:proofErr w:type="spellEnd"/>
-      <w:r>
-        <w:t xml:space="preserve"> </w:t>
-      </w:r>
-      <w:proofErr w:type="spellStart"/>
-      <w:r>
-        <w:t>lỗi</w:t>
-      </w:r>
-      <w:proofErr w:type="spellEnd"/>
-      <w:r>
-        <w:t xml:space="preserve"> Doc and Code, Test (weighted defect)</w:t>
-      </w:r>
-    </w:p>
-    <w:p>
-      <w:r>
-        <w:t>*</w:t>
-      </w:r>
-      <w:r>
-        <w:tab/>
-      </w:r>
-      <w:proofErr w:type="spellStart"/>
-      <w:r>
-        <w:t>Tỉ</w:t>
-      </w:r>
-      <w:proofErr w:type="spellEnd"/>
-      <w:r>
-        <w:t xml:space="preserve"> </w:t>
-      </w:r>
-      <w:proofErr w:type="spellStart"/>
-      <w:r>
-        <w:t>trọng</w:t>
-      </w:r>
-      <w:proofErr w:type="spellEnd"/>
-      <w:r>
-        <w:t xml:space="preserve"> </w:t>
-      </w:r>
-      <w:proofErr w:type="spellStart"/>
-      <w:r>
-        <w:t>lỗi</w:t>
-      </w:r>
-      <w:proofErr w:type="spellEnd"/>
-      <w:r>
-        <w:t xml:space="preserve"> Doc and Code, Test </w:t>
-      </w:r>
-      <w:proofErr w:type="spellStart"/>
-      <w:r>
-        <w:t>encounted</w:t>
-      </w:r>
-      <w:proofErr w:type="spellEnd"/>
-      <w:r>
-        <w:t xml:space="preserve"> by Instructor.</w:t>
-      </w:r>
-    </w:p>
-    <w:p>
-      <w:r>
-        <w:t>*/</w:t>
+        <w:t>+ Unable to use part of the system’s functionality: not any</w:t>
       </w:r>
     </w:p>
     <w:p>
@@ -884,7 +891,7 @@
         <w:pStyle w:val="ListParagraph"/>
         <w:numPr>
           <w:ilvl w:val="0"/>
-          <w:numId w:val="2"/>
+          <w:numId w:val="4"/>
         </w:numPr>
         <w:rPr>
           <w:sz w:val="28"/>
@@ -903,14 +910,95 @@
           <w:sz w:val="28"/>
           <w:szCs w:val="28"/>
         </w:rPr>
-        <w:t>ce: response time &lt;=1second (?</w:t>
-      </w:r>
-      <w:r>
-        <w:rPr>
-          <w:sz w:val="28"/>
-          <w:szCs w:val="28"/>
-        </w:rPr>
-        <w:t>)</w:t>
+        <w:t>ce:</w:t>
+      </w:r>
+    </w:p>
+    <w:p>
+      <w:pPr>
+        <w:pStyle w:val="ListParagraph"/>
+        <w:numPr>
+          <w:ilvl w:val="1"/>
+          <w:numId w:val="4"/>
+        </w:numPr>
+        <w:rPr>
+          <w:sz w:val="28"/>
+          <w:szCs w:val="28"/>
+        </w:rPr>
+      </w:pPr>
+      <w:r>
+        <w:rPr>
+          <w:sz w:val="28"/>
+          <w:szCs w:val="28"/>
+        </w:rPr>
+        <w:t xml:space="preserve"> response time </w:t>
+      </w:r>
+      <w:r>
+        <w:rPr>
+          <w:sz w:val="28"/>
+          <w:szCs w:val="28"/>
+        </w:rPr>
+        <w:t xml:space="preserve">for a search: </w:t>
+      </w:r>
+    </w:p>
+    <w:p>
+      <w:pPr>
+        <w:pStyle w:val="ListParagraph"/>
+        <w:numPr>
+          <w:ilvl w:val="2"/>
+          <w:numId w:val="4"/>
+        </w:numPr>
+        <w:rPr>
+          <w:sz w:val="28"/>
+          <w:szCs w:val="28"/>
+        </w:rPr>
+      </w:pPr>
+      <w:r>
+        <w:rPr>
+          <w:sz w:val="28"/>
+          <w:szCs w:val="28"/>
+        </w:rPr>
+        <w:t xml:space="preserve"> Average: </w:t>
+      </w:r>
+      <w:r>
+        <w:rPr>
+          <w:sz w:val="28"/>
+          <w:szCs w:val="28"/>
+        </w:rPr>
+        <w:t xml:space="preserve">250 </w:t>
+      </w:r>
+      <w:r>
+        <w:rPr>
+          <w:sz w:val="28"/>
+          <w:szCs w:val="28"/>
+        </w:rPr>
+        <w:t>millisecond / search</w:t>
+      </w:r>
+    </w:p>
+    <w:p>
+      <w:pPr>
+        <w:pStyle w:val="ListParagraph"/>
+        <w:numPr>
+          <w:ilvl w:val="2"/>
+          <w:numId w:val="4"/>
+        </w:numPr>
+        <w:rPr>
+          <w:sz w:val="28"/>
+          <w:szCs w:val="28"/>
+        </w:rPr>
+      </w:pPr>
+      <w:r>
+        <w:rPr>
+          <w:sz w:val="28"/>
+          <w:szCs w:val="28"/>
+        </w:rPr>
+        <w:t>Maximum: 500</w:t>
+      </w:r>
+      <w:r>
+        <w:rPr>
+          <w:sz w:val="28"/>
+          <w:szCs w:val="28"/>
+        </w:rPr>
+        <w:t xml:space="preserve"> millisecond / search</w:t>
       </w:r>
     </w:p>
     <w:p>
@@ -918,7 +1006,7 @@
         <w:pStyle w:val="ListParagraph"/>
         <w:numPr>
           <w:ilvl w:val="0"/>
-          <w:numId w:val="2"/>
+          <w:numId w:val="4"/>
         </w:numPr>
         <w:rPr>
           <w:sz w:val="28"/>
@@ -930,36 +1018,7 @@
           <w:sz w:val="28"/>
           <w:szCs w:val="28"/>
         </w:rPr>
-        <w:t>Quality metrics</w:t>
-      </w:r>
-      <w:proofErr w:type="gramStart"/>
-      <w:r>
-        <w:rPr>
-          <w:sz w:val="28"/>
-          <w:szCs w:val="28"/>
-        </w:rPr>
-        <w:t>: ?</w:t>
-      </w:r>
-      <w:proofErr w:type="gramEnd"/>
-    </w:p>
-    <w:p>
-      <w:pPr>
-        <w:pStyle w:val="ListParagraph"/>
-        <w:numPr>
-          <w:ilvl w:val="0"/>
-          <w:numId w:val="2"/>
-        </w:numPr>
-        <w:rPr>
-          <w:sz w:val="28"/>
-          <w:szCs w:val="28"/>
-        </w:rPr>
-      </w:pPr>
-      <w:r>
-        <w:rPr>
-          <w:sz w:val="28"/>
-          <w:szCs w:val="28"/>
-        </w:rPr>
-        <w:t>Weighted detect: ?</w:t>
+        <w:t>Bugs per KLOC: 50</w:t>
       </w:r>
     </w:p>
     <w:p>
@@ -1332,6 +1391,119 @@
       </w:rPr>
     </w:lvl>
   </w:abstractNum>
+  <w:abstractNum w:abstractNumId="3">
+    <w:nsid w:val="6F5B5236"/>
+    <w:multiLevelType w:val="hybridMultilevel"/>
+    <w:tmpl w:val="727A3E5E"/>
+    <w:lvl w:ilvl="0" w:tplc="7DBC0FE8">
+      <w:start w:val="1"/>
+      <w:numFmt w:val="bullet"/>
+      <w:lvlText w:val="-"/>
+      <w:lvlJc w:val="left"/>
+      <w:pPr>
+        <w:ind w:left="502" w:hanging="360"/>
+      </w:pPr>
+      <w:rPr>
+        <w:rFonts w:ascii="Calibri" w:eastAsia="Arial Unicode MS" w:hAnsi="Calibri" w:cs="Calibri" w:hint="default"/>
+      </w:rPr>
+    </w:lvl>
+    <w:lvl w:ilvl="1" w:tplc="04090003">
+      <w:start w:val="1"/>
+      <w:numFmt w:val="bullet"/>
+      <w:lvlText w:val="o"/>
+      <w:lvlJc w:val="left"/>
+      <w:pPr>
+        <w:ind w:left="1222" w:hanging="360"/>
+      </w:pPr>
+      <w:rPr>
+        <w:rFonts w:ascii="Courier New" w:hAnsi="Courier New" w:cs="Courier New" w:hint="default"/>
+      </w:rPr>
+    </w:lvl>
+    <w:lvl w:ilvl="2" w:tplc="04090005">
+      <w:start w:val="1"/>
+      <w:numFmt w:val="bullet"/>
+      <w:lvlText w:val=""/>
+      <w:lvlJc w:val="left"/>
+      <w:pPr>
+        <w:ind w:left="1942" w:hanging="360"/>
+      </w:pPr>
+      <w:rPr>
+        <w:rFonts w:ascii="Wingdings" w:hAnsi="Wingdings" w:hint="default"/>
+      </w:rPr>
+    </w:lvl>
+    <w:lvl w:ilvl="3" w:tplc="04090001" w:tentative="1">
+      <w:start w:val="1"/>
+      <w:numFmt w:val="bullet"/>
+      <w:lvlText w:val=""/>
+      <w:lvlJc w:val="left"/>
+      <w:pPr>
+        <w:ind w:left="2662" w:hanging="360"/>
+      </w:pPr>
+      <w:rPr>
+        <w:rFonts w:ascii="Symbol" w:hAnsi="Symbol" w:hint="default"/>
+      </w:rPr>
+    </w:lvl>
+    <w:lvl w:ilvl="4" w:tplc="04090003" w:tentative="1">
+      <w:start w:val="1"/>
+      <w:numFmt w:val="bullet"/>
+      <w:lvlText w:val="o"/>
+      <w:lvlJc w:val="left"/>
+      <w:pPr>
+        <w:ind w:left="3382" w:hanging="360"/>
+      </w:pPr>
+      <w:rPr>
+        <w:rFonts w:ascii="Courier New" w:hAnsi="Courier New" w:cs="Courier New" w:hint="default"/>
+      </w:rPr>
+    </w:lvl>
+    <w:lvl w:ilvl="5" w:tplc="04090005" w:tentative="1">
+      <w:start w:val="1"/>
+      <w:numFmt w:val="bullet"/>
+      <w:lvlText w:val=""/>
+      <w:lvlJc w:val="left"/>
+      <w:pPr>
+        <w:ind w:left="4102" w:hanging="360"/>
+      </w:pPr>
+      <w:rPr>
+        <w:rFonts w:ascii="Wingdings" w:hAnsi="Wingdings" w:hint="default"/>
+      </w:rPr>
+    </w:lvl>
+    <w:lvl w:ilvl="6" w:tplc="04090001" w:tentative="1">
+      <w:start w:val="1"/>
+      <w:numFmt w:val="bullet"/>
+      <w:lvlText w:val=""/>
+      <w:lvlJc w:val="left"/>
+      <w:pPr>
+        <w:ind w:left="4822" w:hanging="360"/>
+      </w:pPr>
+      <w:rPr>
+        <w:rFonts w:ascii="Symbol" w:hAnsi="Symbol" w:hint="default"/>
+      </w:rPr>
+    </w:lvl>
+    <w:lvl w:ilvl="7" w:tplc="04090003" w:tentative="1">
+      <w:start w:val="1"/>
+      <w:numFmt w:val="bullet"/>
+      <w:lvlText w:val="o"/>
+      <w:lvlJc w:val="left"/>
+      <w:pPr>
+        <w:ind w:left="5542" w:hanging="360"/>
+      </w:pPr>
+      <w:rPr>
+        <w:rFonts w:ascii="Courier New" w:hAnsi="Courier New" w:cs="Courier New" w:hint="default"/>
+      </w:rPr>
+    </w:lvl>
+    <w:lvl w:ilvl="8" w:tplc="04090005" w:tentative="1">
+      <w:start w:val="1"/>
+      <w:numFmt w:val="bullet"/>
+      <w:lvlText w:val=""/>
+      <w:lvlJc w:val="left"/>
+      <w:pPr>
+        <w:ind w:left="6262" w:hanging="360"/>
+      </w:pPr>
+      <w:rPr>
+        <w:rFonts w:ascii="Wingdings" w:hAnsi="Wingdings" w:hint="default"/>
+      </w:rPr>
+    </w:lvl>
+  </w:abstractNum>
   <w:num w:numId="1">
     <w:abstractNumId w:val="2"/>
   </w:num>
@@ -1340,6 +1512,9 @@
   </w:num>
   <w:num w:numId="3">
     <w:abstractNumId w:val="1"/>
+  </w:num>
+  <w:num w:numId="4">
+    <w:abstractNumId w:val="3"/>
   </w:num>
 </w:numbering>
 </file>
@@ -1384,6 +1559,7 @@
     <w:lsdException w:name="caption" w:uiPriority="35" w:qFormat="1"/>
     <w:lsdException w:name="Title" w:semiHidden="0" w:uiPriority="10" w:unhideWhenUsed="0" w:qFormat="1"/>
     <w:lsdException w:name="Default Paragraph Font" w:uiPriority="1"/>
+    <w:lsdException w:name="Body Text" w:uiPriority="0"/>
     <w:lsdException w:name="Subtitle" w:semiHidden="0" w:uiPriority="11" w:unhideWhenUsed="0" w:qFormat="1"/>
     <w:lsdException w:name="Strong" w:semiHidden="0" w:uiPriority="22" w:unhideWhenUsed="0" w:qFormat="1"/>
     <w:lsdException w:name="Emphasis" w:semiHidden="0" w:uiPriority="20" w:unhideWhenUsed="0" w:qFormat="1"/>
@@ -1581,6 +1757,54 @@
       <w:color w:val="4F81BD" w:themeColor="accent1"/>
       <w:sz w:val="26"/>
       <w:szCs w:val="26"/>
+    </w:rPr>
+  </w:style>
+  <w:style w:type="paragraph" w:styleId="BodyText">
+    <w:name w:val="Body Text"/>
+    <w:basedOn w:val="Normal"/>
+    <w:link w:val="BodyTextChar"/>
+    <w:rsid w:val="00FC551B"/>
+    <w:pPr>
+      <w:spacing w:after="60" w:line="240" w:lineRule="auto"/>
+      <w:jc w:val="both"/>
+    </w:pPr>
+    <w:rPr>
+      <w:rFonts w:ascii="Times New Roman" w:eastAsia="Times New Roman" w:hAnsi="Times New Roman" w:cs="Times New Roman"/>
+      <w:sz w:val="24"/>
+      <w:szCs w:val="24"/>
+      <w:lang w:val="en-AU" w:eastAsia="en-US"/>
+    </w:rPr>
+  </w:style>
+  <w:style w:type="character" w:customStyle="1" w:styleId="BodyTextChar">
+    <w:name w:val="Body Text Char"/>
+    <w:basedOn w:val="DefaultParagraphFont"/>
+    <w:link w:val="BodyText"/>
+    <w:rsid w:val="00FC551B"/>
+    <w:rPr>
+      <w:rFonts w:ascii="Times New Roman" w:eastAsia="Times New Roman" w:hAnsi="Times New Roman" w:cs="Times New Roman"/>
+      <w:sz w:val="24"/>
+      <w:szCs w:val="24"/>
+      <w:lang w:val="en-AU" w:eastAsia="en-US"/>
+    </w:rPr>
+  </w:style>
+  <w:style w:type="paragraph" w:customStyle="1" w:styleId="InfoBlue">
+    <w:name w:val="InfoBlue"/>
+    <w:basedOn w:val="Normal"/>
+    <w:next w:val="BodyText"/>
+    <w:autoRedefine/>
+    <w:rsid w:val="00FC551B"/>
+    <w:pPr>
+      <w:widowControl w:val="0"/>
+      <w:spacing w:after="120" w:line="240" w:lineRule="atLeast"/>
+      <w:ind w:left="142"/>
+      <w:jc w:val="both"/>
+    </w:pPr>
+    <w:rPr>
+      <w:rFonts w:ascii="Tahoma" w:eastAsia="Arial Unicode MS" w:hAnsi="Tahoma" w:cs="Tahoma"/>
+      <w:color w:val="000000"/>
+      <w:sz w:val="20"/>
+      <w:szCs w:val="20"/>
+      <w:lang w:eastAsia="en-US"/>
     </w:rPr>
   </w:style>
 </w:styles>
@@ -1874,7 +2098,7 @@
 </file>
 
 <file path=customXml/itemProps1.xml><?xml version="1.0" encoding="utf-8"?>
-<ds:datastoreItem xmlns:ds="http://schemas.openxmlformats.org/officeDocument/2006/customXml" ds:itemID="{1DF87F83-FBCA-4022-BFE1-FA14107170C0}">
+<ds:datastoreItem xmlns:ds="http://schemas.openxmlformats.org/officeDocument/2006/customXml" ds:itemID="{EC208E2F-08C2-47EC-8131-1B7C49F0E992}">
   <ds:schemaRefs>
     <ds:schemaRef ds:uri="http://schemas.openxmlformats.org/officeDocument/2006/bibliography"/>
   </ds:schemaRefs>

</xml_diff>